<commit_message>
Riferimento API Google Maps
</commit_message>
<xml_diff>
--- a/DescrizioneProgetto.docx
+++ b/DescrizioneProgetto.docx
@@ -272,7 +272,7 @@
         <w:pStyle w:val="Paragrafoelenco"/>
         <w:ind w:left="708"/>
         <w:rPr>
-          <w:b/>
+          <w:rStyle w:val="Collegamentoipertestuale"/>
         </w:rPr>
       </w:pPr>
       <w:hyperlink r:id="rId5" w:history="1">
@@ -287,59 +287,110 @@
     <w:p>
       <w:pPr>
         <w:pStyle w:val="Paragrafoelenco"/>
-        <w:jc w:val="center"/>
-        <w:rPr>
-          <w:b/>
-        </w:rPr>
-      </w:pPr>
-    </w:p>
-    <w:p>
-      <w:pPr>
-        <w:pStyle w:val="Paragrafoelenco"/>
-        <w:ind w:left="2124"/>
-        <w:jc w:val="center"/>
-        <w:rPr>
-          <w:b/>
-        </w:rPr>
-      </w:pPr>
-    </w:p>
-    <w:p>
-      <w:pPr>
-        <w:pStyle w:val="Paragrafoelenco"/>
-        <w:ind w:left="2124"/>
-        <w:jc w:val="center"/>
-        <w:rPr>
-          <w:b/>
-        </w:rPr>
-      </w:pPr>
-    </w:p>
-    <w:p>
-      <w:pPr>
-        <w:pStyle w:val="Paragrafoelenco"/>
-        <w:ind w:left="2124"/>
-        <w:jc w:val="center"/>
-        <w:rPr>
-          <w:b/>
-        </w:rPr>
-      </w:pPr>
-    </w:p>
-    <w:p>
-      <w:pPr>
-        <w:jc w:val="center"/>
-        <w:rPr>
-          <w:b/>
-        </w:rPr>
-      </w:pPr>
-    </w:p>
-    <w:p>
-      <w:pPr>
-        <w:jc w:val="center"/>
-        <w:rPr>
-          <w:b/>
-        </w:rPr>
-      </w:pPr>
+        <w:ind w:left="708"/>
+        <w:rPr>
+          <w:b/>
+        </w:rPr>
+      </w:pPr>
+    </w:p>
+    <w:p>
+      <w:pPr>
+        <w:pStyle w:val="Paragrafoelenco"/>
+        <w:ind w:left="708"/>
+        <w:jc w:val="center"/>
+        <w:rPr>
+          <w:b/>
+        </w:rPr>
+      </w:pPr>
+      <w:r>
+        <w:rPr>
+          <w:b/>
+        </w:rPr>
+        <w:t xml:space="preserve">API Google </w:t>
+      </w:r>
+      <w:proofErr w:type="spellStart"/>
+      <w:r>
+        <w:rPr>
+          <w:b/>
+        </w:rPr>
+        <w:t>maps</w:t>
+      </w:r>
+      <w:proofErr w:type="spellEnd"/>
+    </w:p>
+    <w:p>
+      <w:pPr>
+        <w:pStyle w:val="Paragrafoelenco"/>
+        <w:ind w:left="708"/>
+        <w:jc w:val="center"/>
+        <w:rPr>
+          <w:b/>
+        </w:rPr>
+      </w:pPr>
+      <w:hyperlink r:id="rId6" w:history="1">
+        <w:r>
+          <w:rPr>
+            <w:rStyle w:val="Collegamentoipertestuale"/>
+          </w:rPr>
+          <w:t>https://developers.google.com/maps/documentation/geocoding/start?hl=en</w:t>
+        </w:r>
+      </w:hyperlink>
       <w:bookmarkStart w:id="0" w:name="_GoBack"/>
       <w:bookmarkEnd w:id="0"/>
+    </w:p>
+    <w:p>
+      <w:pPr>
+        <w:pStyle w:val="Paragrafoelenco"/>
+        <w:jc w:val="center"/>
+        <w:rPr>
+          <w:b/>
+        </w:rPr>
+      </w:pPr>
+    </w:p>
+    <w:p>
+      <w:pPr>
+        <w:pStyle w:val="Paragrafoelenco"/>
+        <w:ind w:left="2124"/>
+        <w:jc w:val="center"/>
+        <w:rPr>
+          <w:b/>
+        </w:rPr>
+      </w:pPr>
+    </w:p>
+    <w:p>
+      <w:pPr>
+        <w:pStyle w:val="Paragrafoelenco"/>
+        <w:ind w:left="2124"/>
+        <w:jc w:val="center"/>
+        <w:rPr>
+          <w:b/>
+        </w:rPr>
+      </w:pPr>
+    </w:p>
+    <w:p>
+      <w:pPr>
+        <w:pStyle w:val="Paragrafoelenco"/>
+        <w:ind w:left="2124"/>
+        <w:jc w:val="center"/>
+        <w:rPr>
+          <w:b/>
+        </w:rPr>
+      </w:pPr>
+    </w:p>
+    <w:p>
+      <w:pPr>
+        <w:jc w:val="center"/>
+        <w:rPr>
+          <w:b/>
+        </w:rPr>
+      </w:pPr>
+    </w:p>
+    <w:p>
+      <w:pPr>
+        <w:jc w:val="center"/>
+        <w:rPr>
+          <w:b/>
+        </w:rPr>
+      </w:pPr>
     </w:p>
     <w:p>
       <w:pPr>

</xml_diff>